<commit_message>
Done changes in Software Testing.docx
</commit_message>
<xml_diff>
--- a/usermanual.docx
+++ b/usermanual.docx
@@ -5,7 +5,11 @@
     <w:sdt>
       <w:sdtPr>
         <w:rPr>
+          <w:rFonts w:eastAsiaTheme="minorHAnsi"/>
           <w:color w:val="4472C4" w:themeColor="accent1"/>
+          <w:kern w:val="2"/>
+          <w:lang w:val="en-AU"/>
+          <w14:ligatures w14:val="standardContextual"/>
         </w:rPr>
         <w:id w:val="-669797444"/>
         <w:docPartObj>
@@ -15,10 +19,7 @@
       </w:sdtPr>
       <w:sdtEndPr>
         <w:rPr>
-          <w:rFonts w:eastAsiaTheme="minorHAnsi"/>
           <w:color w:val="auto"/>
-          <w:kern w:val="2"/>
-          <w14:ligatures w14:val="standardContextual"/>
         </w:rPr>
       </w:sdtEndPr>
       <w:sdtContent>
@@ -145,45 +146,16 @@
             </w:p>
           </w:sdtContent>
         </w:sdt>
-        <w:sdt>
-          <w:sdtPr>
+        <w:p>
+          <w:pPr>
+            <w:pStyle w:val="NoSpacing"/>
             <w:rPr>
               <w:color w:val="4472C4" w:themeColor="accent1"/>
               <w:sz w:val="28"/>
               <w:szCs w:val="28"/>
             </w:rPr>
-            <w:alias w:val="Subtitle"/>
-            <w:tag w:val=""/>
-            <w:id w:val="328029620"/>
-            <w:placeholder>
-              <w:docPart w:val="DD427899014B4AF9AA451ADE6466B5C0"/>
-            </w:placeholder>
-            <w:showingPlcHdr/>
-            <w:dataBinding w:prefixMappings="xmlns:ns0='http://purl.org/dc/elements/1.1/' xmlns:ns1='http://schemas.openxmlformats.org/package/2006/metadata/core-properties' " w:xpath="/ns1:coreProperties[1]/ns0:subject[1]" w:storeItemID="{6C3C8BC8-F283-45AE-878A-BAB7291924A1}"/>
-            <w:text/>
-          </w:sdtPr>
-          <w:sdtContent>
-            <w:p>
-              <w:pPr>
-                <w:pStyle w:val="NoSpacing"/>
-                <w:jc w:val="center"/>
-                <w:rPr>
-                  <w:color w:val="4472C4" w:themeColor="accent1"/>
-                  <w:sz w:val="28"/>
-                  <w:szCs w:val="28"/>
-                </w:rPr>
-              </w:pPr>
-              <w:r>
-                <w:rPr>
-                  <w:color w:val="4472C4" w:themeColor="accent1"/>
-                  <w:sz w:val="28"/>
-                  <w:szCs w:val="28"/>
-                </w:rPr>
-                <w:t>[Document subtitle]</w:t>
-              </w:r>
-            </w:p>
-          </w:sdtContent>
-        </w:sdt>
+          </w:pPr>
+        </w:p>
         <w:p>
           <w:pPr>
             <w:pStyle w:val="NoSpacing"/>
@@ -297,7 +269,7 @@
                                         <w:sz w:val="28"/>
                                         <w:szCs w:val="28"/>
                                       </w:rPr>
-                                      <w:t>[Date]</w:t>
+                                      <w:t xml:space="preserve">     </w:t>
                                     </w:r>
                                   </w:p>
                                 </w:sdtContent>
@@ -358,7 +330,7 @@
                                       <w:rPr>
                                         <w:color w:val="4472C4" w:themeColor="accent1"/>
                                       </w:rPr>
-                                      <w:t>[Company address]</w:t>
+                                      <w:t xml:space="preserve">     </w:t>
                                     </w:r>
                                   </w:sdtContent>
                                 </w:sdt>
@@ -432,7 +404,7 @@
                                   <w:sz w:val="28"/>
                                   <w:szCs w:val="28"/>
                                 </w:rPr>
-                                <w:t>[Date]</w:t>
+                                <w:t xml:space="preserve">     </w:t>
                               </w:r>
                             </w:p>
                           </w:sdtContent>
@@ -493,7 +465,7 @@
                                 <w:rPr>
                                   <w:color w:val="4472C4" w:themeColor="accent1"/>
                                 </w:rPr>
-                                <w:t>[Company address]</w:t>
+                                <w:t xml:space="preserve">     </w:t>
                               </w:r>
                             </w:sdtContent>
                           </w:sdt>
@@ -578,20 +550,18 @@
     </w:sdt>
     <w:sdt>
       <w:sdtPr>
+        <w:rPr>
+          <w:rFonts w:asciiTheme="minorHAnsi" w:eastAsiaTheme="minorEastAsia" w:hAnsiTheme="minorHAnsi" w:cs="Times New Roman"/>
+          <w:color w:val="auto"/>
+          <w:sz w:val="22"/>
+          <w:szCs w:val="22"/>
+        </w:rPr>
         <w:id w:val="491299304"/>
         <w:docPartObj>
           <w:docPartGallery w:val="Table of Contents"/>
           <w:docPartUnique/>
         </w:docPartObj>
       </w:sdtPr>
-      <w:sdtEndPr>
-        <w:rPr>
-          <w:rFonts w:asciiTheme="minorHAnsi" w:eastAsiaTheme="minorEastAsia" w:hAnsiTheme="minorHAnsi" w:cs="Times New Roman"/>
-          <w:color w:val="auto"/>
-          <w:sz w:val="22"/>
-          <w:szCs w:val="22"/>
-        </w:rPr>
-      </w:sdtEndPr>
       <w:sdtContent>
         <w:p>
           <w:pPr>
@@ -636,23 +606,7 @@
               <w:b/>
               <w:bCs/>
             </w:rPr>
-            <w:t xml:space="preserve">What User Can Do Using </w:t>
-          </w:r>
-          <w:proofErr w:type="gramStart"/>
-          <w:r>
-            <w:rPr>
-              <w:b/>
-              <w:bCs/>
-            </w:rPr>
-            <w:t>The</w:t>
-          </w:r>
-          <w:proofErr w:type="gramEnd"/>
-          <w:r>
-            <w:rPr>
-              <w:b/>
-              <w:bCs/>
-            </w:rPr>
-            <w:t xml:space="preserve"> Tool</w:t>
+            <w:t>What User Can Do Using The Tool</w:t>
           </w:r>
           <w:r>
             <w:ptab w:relativeTo="margin" w:alignment="right" w:leader="dot"/>
@@ -691,52 +645,7 @@
             <w:rPr>
               <w:lang w:val="en-US"/>
             </w:rPr>
-            <w:t xml:space="preserve">     </w:t>
-          </w:r>
-          <w:r>
-            <w:rPr>
-              <w:lang w:val="en-US"/>
-            </w:rPr>
-            <w:t>VIEW PRICECHART BASED ON DATE RANGE</w:t>
-          </w:r>
-          <w:r>
-            <w:rPr>
-              <w:lang w:val="en-US"/>
-            </w:rPr>
-            <w:t>…………………………………………………………………………………</w:t>
-          </w:r>
-          <w:proofErr w:type="gramStart"/>
-          <w:r>
-            <w:rPr>
-              <w:lang w:val="en-US"/>
-            </w:rPr>
-            <w:t>4</w:t>
-          </w:r>
-          <w:proofErr w:type="gramEnd"/>
-        </w:p>
-        <w:p>
-          <w:pPr>
-            <w:rPr>
-              <w:lang w:val="en-US"/>
-            </w:rPr>
-          </w:pPr>
-          <w:r>
-            <w:rPr>
-              <w:lang w:val="en-US"/>
-            </w:rPr>
-            <w:t xml:space="preserve">     </w:t>
-          </w:r>
-          <w:r>
-            <w:rPr>
-              <w:lang w:val="en-US"/>
-            </w:rPr>
-            <w:t>SHOW REVIEWS OF A PARTICULAR ROOM</w:t>
-          </w:r>
-          <w:r>
-            <w:rPr>
-              <w:lang w:val="en-US"/>
-            </w:rPr>
-            <w:t>………………………………………………………………………………….5</w:t>
+            <w:t xml:space="preserve">     VIEW PRICECHART BASED ON DATE RANGE…………………………………………………………………………………4</w:t>
           </w:r>
         </w:p>
         <w:p>
@@ -749,19 +658,20 @@
             <w:rPr>
               <w:lang w:val="en-US"/>
             </w:rPr>
-            <w:t xml:space="preserve">       </w:t>
+            <w:t xml:space="preserve">     SHOW REVIEWS OF A PARTICULAR ROOM………………………………………………………………………………….5</w:t>
           </w:r>
+        </w:p>
+        <w:p>
+          <w:pPr>
+            <w:rPr>
+              <w:lang w:val="en-US"/>
+            </w:rPr>
+          </w:pPr>
           <w:r>
             <w:rPr>
               <w:lang w:val="en-US"/>
             </w:rPr>
-            <w:t>SHOW ROOMUSAGE DETAILS</w:t>
-          </w:r>
-          <w:r>
-            <w:rPr>
-              <w:lang w:val="en-US"/>
-            </w:rPr>
-            <w:t>…………………………………………………………………………………………………6</w:t>
+            <w:t xml:space="preserve">       SHOW ROOMUSAGE DETAILS…………………………………………………………………………………………………6</w:t>
           </w:r>
         </w:p>
         <w:p>
@@ -1516,35 +1426,7 @@
         <w:rPr>
           <w:lang w:val="en-US"/>
         </w:rPr>
-        <w:t xml:space="preserve">. It will take you to </w:t>
-      </w:r>
-      <w:proofErr w:type="gramStart"/>
-      <w:r>
-        <w:rPr>
-          <w:lang w:val="en-US"/>
-        </w:rPr>
-        <w:t>listings</w:t>
-      </w:r>
-      <w:proofErr w:type="gramEnd"/>
-      <w:r>
-        <w:rPr>
-          <w:lang w:val="en-US"/>
-        </w:rPr>
-        <w:t xml:space="preserve"> page if you are on any other page. If you are on </w:t>
-      </w:r>
-      <w:proofErr w:type="gramStart"/>
-      <w:r>
-        <w:rPr>
-          <w:lang w:val="en-US"/>
-        </w:rPr>
-        <w:t>listings</w:t>
-      </w:r>
-      <w:proofErr w:type="gramEnd"/>
-      <w:r>
-        <w:rPr>
-          <w:lang w:val="en-US"/>
-        </w:rPr>
-        <w:t xml:space="preserve"> page nothing will happen.</w:t>
+        <w:t>. It will take you to listings page if you are on any other page. If you are on listings page nothing will happen.</w:t>
       </w:r>
     </w:p>
     <w:p>
@@ -1557,6 +1439,7 @@
       </w:pPr>
       <w:r>
         <w:rPr>
+          <w:noProof/>
           <w:lang w:val="en-US"/>
         </w:rPr>
         <w:drawing>
@@ -1653,13 +1536,7 @@
         <w:rPr>
           <w:lang w:val="en-US"/>
         </w:rPr>
-        <w:t xml:space="preserve"> can be any date</w:t>
-      </w:r>
-      <w:r>
-        <w:rPr>
-          <w:lang w:val="en-US"/>
-        </w:rPr>
-        <w:t xml:space="preserve"> from 7 December 2018 to 6 December 201</w:t>
+        <w:t xml:space="preserve"> can be any date from 7 December 2018 to 6 December 201</w:t>
       </w:r>
       <w:r>
         <w:rPr>
@@ -1684,6 +1561,7 @@
       </w:pPr>
       <w:r>
         <w:rPr>
+          <w:noProof/>
           <w:lang w:val="en-US"/>
         </w:rPr>
         <w:drawing>
@@ -1753,21 +1631,7 @@
         <w:rPr>
           <w:lang w:val="en-US"/>
         </w:rPr>
-        <w:t xml:space="preserve">Then, </w:t>
-      </w:r>
-      <w:proofErr w:type="gramStart"/>
-      <w:r>
-        <w:rPr>
-          <w:lang w:val="en-US"/>
-        </w:rPr>
-        <w:t>user</w:t>
-      </w:r>
-      <w:proofErr w:type="gramEnd"/>
-      <w:r>
-        <w:rPr>
-          <w:lang w:val="en-US"/>
-        </w:rPr>
-        <w:t xml:space="preserve"> clicks search button, the tool will create a table </w:t>
+        <w:t xml:space="preserve">Then, user clicks search button, the tool will create a table </w:t>
       </w:r>
       <w:r>
         <w:rPr>
@@ -1801,6 +1665,7 @@
       </w:pPr>
       <w:r>
         <w:rPr>
+          <w:noProof/>
           <w:lang w:val="en-US"/>
         </w:rPr>
         <w:drawing>
@@ -1939,21 +1804,7 @@
         <w:rPr>
           <w:lang w:val="en-US"/>
         </w:rPr>
-        <w:t xml:space="preserve"> button as shown in figure2.1. If </w:t>
-      </w:r>
-      <w:proofErr w:type="gramStart"/>
-      <w:r>
-        <w:rPr>
-          <w:lang w:val="en-US"/>
-        </w:rPr>
-        <w:t>user</w:t>
-      </w:r>
-      <w:proofErr w:type="gramEnd"/>
-      <w:r>
-        <w:rPr>
-          <w:lang w:val="en-US"/>
-        </w:rPr>
-        <w:t xml:space="preserve"> is on any other page, it will take them to price chart page but if they are already on the page nothing will happen.</w:t>
+        <w:t xml:space="preserve"> button as shown in figure2.1. If user is on any other page, it will take them to price chart page but if they are already on the page nothing will happen.</w:t>
       </w:r>
     </w:p>
     <w:p>
@@ -1975,6 +1826,7 @@
       </w:pPr>
       <w:r>
         <w:rPr>
+          <w:noProof/>
           <w:lang w:val="en-US"/>
         </w:rPr>
         <w:drawing>
@@ -2044,19 +1896,7 @@
         <w:rPr>
           <w:lang w:val="en-US"/>
         </w:rPr>
-        <w:t xml:space="preserve">User needs to choose date range in date pickers. They can choose any date from </w:t>
-      </w:r>
-      <w:r>
-        <w:rPr>
-          <w:lang w:val="en-US"/>
-        </w:rPr>
-        <w:t>7 December 2018 to 6 December 2019</w:t>
-      </w:r>
-      <w:r>
-        <w:rPr>
-          <w:lang w:val="en-US"/>
-        </w:rPr>
-        <w:t xml:space="preserve"> as shown in Figure2.2.</w:t>
+        <w:t>User needs to choose date range in date pickers. They can choose any date from 7 December 2018 to 6 December 2019 as shown in Figure2.2.</w:t>
       </w:r>
     </w:p>
     <w:p>
@@ -2078,6 +1918,7 @@
       </w:pPr>
       <w:r>
         <w:rPr>
+          <w:noProof/>
           <w:lang w:val="en-US"/>
         </w:rPr>
         <w:drawing>
@@ -2174,6 +2015,7 @@
       </w:pPr>
       <w:r>
         <w:rPr>
+          <w:noProof/>
           <w:lang w:val="en-US"/>
         </w:rPr>
         <w:drawing>
@@ -2289,21 +2131,7 @@
         <w:rPr>
           <w:lang w:val="en-US"/>
         </w:rPr>
-        <w:t xml:space="preserve">Press Reviews button as shown in Figure3.1. If </w:t>
-      </w:r>
-      <w:proofErr w:type="gramStart"/>
-      <w:r>
-        <w:rPr>
-          <w:lang w:val="en-US"/>
-        </w:rPr>
-        <w:t>user</w:t>
-      </w:r>
-      <w:proofErr w:type="gramEnd"/>
-      <w:r>
-        <w:rPr>
-          <w:lang w:val="en-US"/>
-        </w:rPr>
-        <w:t xml:space="preserve"> is on another page, it will take user to review page, if user is on review page nothing will happen.</w:t>
+        <w:t>Press Reviews button as shown in Figure3.1. If user is on another page, it will take user to review page, if user is on review page nothing will happen.</w:t>
       </w:r>
     </w:p>
     <w:p>
@@ -2316,6 +2144,7 @@
       </w:pPr>
       <w:r>
         <w:rPr>
+          <w:noProof/>
           <w:lang w:val="en-US"/>
         </w:rPr>
         <w:drawing>
@@ -2385,39 +2214,7 @@
         <w:rPr>
           <w:lang w:val="en-US"/>
         </w:rPr>
-        <w:t xml:space="preserve">User needs to select a suburb, a date </w:t>
-      </w:r>
-      <w:proofErr w:type="gramStart"/>
-      <w:r>
-        <w:rPr>
-          <w:lang w:val="en-US"/>
-        </w:rPr>
-        <w:t>range</w:t>
-      </w:r>
-      <w:proofErr w:type="gramEnd"/>
-      <w:r>
-        <w:rPr>
-          <w:lang w:val="en-US"/>
-        </w:rPr>
-        <w:t xml:space="preserve"> from </w:t>
-      </w:r>
-      <w:r>
-        <w:rPr>
-          <w:lang w:val="en-US"/>
-        </w:rPr>
-        <w:t>7 December 2018 to 6 December 2019 as shown in Figure</w:t>
-      </w:r>
-      <w:r>
-        <w:rPr>
-          <w:lang w:val="en-US"/>
-        </w:rPr>
-        <w:t>3</w:t>
-      </w:r>
-      <w:r>
-        <w:rPr>
-          <w:lang w:val="en-US"/>
-        </w:rPr>
-        <w:t>.2.</w:t>
+        <w:t>User needs to select a suburb, a date range from 7 December 2018 to 6 December 2019 as shown in Figure3.2.</w:t>
       </w:r>
     </w:p>
     <w:p>
@@ -2439,6 +2236,7 @@
       </w:pPr>
       <w:r>
         <w:rPr>
+          <w:noProof/>
           <w:lang w:val="en-US"/>
         </w:rPr>
         <w:drawing>
@@ -2504,19 +2302,11 @@
           <w:lang w:val="en-US"/>
         </w:rPr>
       </w:pPr>
-      <w:proofErr w:type="gramStart"/>
-      <w:r>
-        <w:rPr>
-          <w:lang w:val="en-US"/>
-        </w:rPr>
-        <w:t>User</w:t>
-      </w:r>
-      <w:proofErr w:type="gramEnd"/>
-      <w:r>
-        <w:rPr>
-          <w:lang w:val="en-US"/>
-        </w:rPr>
-        <w:t xml:space="preserve"> press the</w:t>
+      <w:r>
+        <w:rPr>
+          <w:lang w:val="en-US"/>
+        </w:rPr>
+        <w:t>User press the</w:t>
       </w:r>
       <w:r>
         <w:rPr>
@@ -2559,6 +2349,7 @@
       </w:pPr>
       <w:r>
         <w:rPr>
+          <w:noProof/>
           <w:lang w:val="en-US"/>
         </w:rPr>
         <w:drawing>
@@ -2671,38 +2462,18 @@
         <w:t xml:space="preserve">Press </w:t>
       </w:r>
       <w:proofErr w:type="spellStart"/>
-      <w:proofErr w:type="gramStart"/>
-      <w:r>
-        <w:rPr>
-          <w:lang w:val="en-US"/>
-        </w:rPr>
-        <w:t>R</w:t>
-      </w:r>
-      <w:r>
-        <w:rPr>
-          <w:lang w:val="en-US"/>
-        </w:rPr>
-        <w:t>oomUsage</w:t>
+      <w:r>
+        <w:rPr>
+          <w:lang w:val="en-US"/>
+        </w:rPr>
+        <w:t>RoomUsage</w:t>
       </w:r>
       <w:proofErr w:type="spellEnd"/>
-      <w:proofErr w:type="gramEnd"/>
-      <w:r>
-        <w:rPr>
-          <w:lang w:val="en-US"/>
-        </w:rPr>
-        <w:t xml:space="preserve"> button as shown in Figure</w:t>
-      </w:r>
-      <w:r>
-        <w:rPr>
-          <w:lang w:val="en-US"/>
-        </w:rPr>
-        <w:t>4</w:t>
-      </w:r>
-      <w:r>
-        <w:rPr>
-          <w:lang w:val="en-US"/>
-        </w:rPr>
-        <w:t xml:space="preserve">.1. If user is on another page, it will take user to </w:t>
+      <w:r>
+        <w:rPr>
+          <w:lang w:val="en-US"/>
+        </w:rPr>
+        <w:t xml:space="preserve"> button as shown in Figure4.1. If user is on another page, it will take user to </w:t>
       </w:r>
       <w:proofErr w:type="spellStart"/>
       <w:r>
@@ -2743,6 +2514,7 @@
       </w:pPr>
       <w:r>
         <w:rPr>
+          <w:noProof/>
           <w:lang w:val="en-US"/>
         </w:rPr>
         <w:drawing>
@@ -2811,33 +2583,7 @@
         <w:rPr>
           <w:lang w:val="en-US"/>
         </w:rPr>
-        <w:t xml:space="preserve">User needs to select a suburb, a date </w:t>
-      </w:r>
-      <w:proofErr w:type="gramStart"/>
-      <w:r>
-        <w:rPr>
-          <w:lang w:val="en-US"/>
-        </w:rPr>
-        <w:t>range</w:t>
-      </w:r>
-      <w:proofErr w:type="gramEnd"/>
-      <w:r>
-        <w:rPr>
-          <w:lang w:val="en-US"/>
-        </w:rPr>
-        <w:t xml:space="preserve"> from 7 December 2018 to 6 December 2019 as shown in Figure</w:t>
-      </w:r>
-      <w:r>
-        <w:rPr>
-          <w:lang w:val="en-US"/>
-        </w:rPr>
-        <w:t>4</w:t>
-      </w:r>
-      <w:r>
-        <w:rPr>
-          <w:lang w:val="en-US"/>
-        </w:rPr>
-        <w:t>.2.</w:t>
+        <w:t>User needs to select a suburb, a date range from 7 December 2018 to 6 December 2019 as shown in Figure4.2.</w:t>
       </w:r>
     </w:p>
     <w:p>
@@ -2979,6 +2725,7 @@
       </w:pPr>
       <w:r>
         <w:rPr>
+          <w:noProof/>
           <w:lang w:val="en-US"/>
         </w:rPr>
         <w:drawing>
@@ -3090,33 +2837,7 @@
         <w:rPr>
           <w:lang w:val="en-US"/>
         </w:rPr>
-        <w:t xml:space="preserve"> button as shown in Figure</w:t>
-      </w:r>
-      <w:r>
-        <w:rPr>
-          <w:lang w:val="en-US"/>
-        </w:rPr>
-        <w:t>5</w:t>
-      </w:r>
-      <w:r>
-        <w:rPr>
-          <w:lang w:val="en-US"/>
-        </w:rPr>
-        <w:t xml:space="preserve">.1. If </w:t>
-      </w:r>
-      <w:proofErr w:type="gramStart"/>
-      <w:r>
-        <w:rPr>
-          <w:lang w:val="en-US"/>
-        </w:rPr>
-        <w:t>user</w:t>
-      </w:r>
-      <w:proofErr w:type="gramEnd"/>
-      <w:r>
-        <w:rPr>
-          <w:lang w:val="en-US"/>
-        </w:rPr>
-        <w:t xml:space="preserve"> is on another page, it will take user to </w:t>
+        <w:t xml:space="preserve"> button as shown in Figure5.1. If user is on another page, it will take user to </w:t>
       </w:r>
       <w:proofErr w:type="spellStart"/>
       <w:r>
@@ -3166,6 +2887,7 @@
       </w:pPr>
       <w:r>
         <w:rPr>
+          <w:noProof/>
           <w:lang w:val="en-US"/>
         </w:rPr>
         <w:drawing>
@@ -3235,39 +2957,7 @@
         <w:rPr>
           <w:lang w:val="en-US"/>
         </w:rPr>
-        <w:t>User needs to</w:t>
-      </w:r>
-      <w:r>
-        <w:rPr>
-          <w:lang w:val="en-US"/>
-        </w:rPr>
-        <w:t xml:space="preserve"> type a keyword like pool, spa and other words related to user’s requirements. </w:t>
-      </w:r>
-      <w:proofErr w:type="gramStart"/>
-      <w:r>
-        <w:rPr>
-          <w:lang w:val="en-US"/>
-        </w:rPr>
-        <w:t>User</w:t>
-      </w:r>
-      <w:proofErr w:type="gramEnd"/>
-      <w:r>
-        <w:rPr>
-          <w:lang w:val="en-US"/>
-        </w:rPr>
-        <w:t xml:space="preserve"> select a suburb, a date range from 7 December 2018 to 6 December 2019 as shown in Figure</w:t>
-      </w:r>
-      <w:r>
-        <w:rPr>
-          <w:lang w:val="en-US"/>
-        </w:rPr>
-        <w:t>5</w:t>
-      </w:r>
-      <w:r>
-        <w:rPr>
-          <w:lang w:val="en-US"/>
-        </w:rPr>
-        <w:t>.2.</w:t>
+        <w:t>User needs to type a keyword like pool, spa and other words related to user’s requirements. User select a suburb, a date range from 7 December 2018 to 6 December 2019 as shown in Figure5.2.</w:t>
       </w:r>
     </w:p>
     <w:p>
@@ -3280,6 +2970,7 @@
       </w:pPr>
       <w:r>
         <w:rPr>
+          <w:noProof/>
           <w:lang w:val="en-US"/>
         </w:rPr>
         <w:drawing>
@@ -3349,21 +3040,7 @@
         <w:rPr>
           <w:lang w:val="en-US"/>
         </w:rPr>
-        <w:t xml:space="preserve">User needs to click </w:t>
-      </w:r>
-      <w:proofErr w:type="gramStart"/>
-      <w:r>
-        <w:rPr>
-          <w:lang w:val="en-US"/>
-        </w:rPr>
-        <w:t>search,</w:t>
-      </w:r>
-      <w:proofErr w:type="gramEnd"/>
-      <w:r>
-        <w:rPr>
-          <w:lang w:val="en-US"/>
-        </w:rPr>
-        <w:t xml:space="preserve"> the application will show output in form of table which will list rooms with user entered keywords as shown in Figure5.3.</w:t>
+        <w:t>User needs to click search, the application will show output in form of table which will list rooms with user entered keywords as shown in Figure5.3.</w:t>
       </w:r>
     </w:p>
     <w:p>
@@ -3376,6 +3053,7 @@
       </w:pPr>
       <w:r>
         <w:rPr>
+          <w:noProof/>
           <w:lang w:val="en-US"/>
         </w:rPr>
         <w:drawing>
@@ -4977,37 +4655,6 @@
         </w:p>
       </w:docPartBody>
     </w:docPart>
-    <w:docPart>
-      <w:docPartPr>
-        <w:name w:val="DD427899014B4AF9AA451ADE6466B5C0"/>
-        <w:category>
-          <w:name w:val="General"/>
-          <w:gallery w:val="placeholder"/>
-        </w:category>
-        <w:types>
-          <w:type w:val="bbPlcHdr"/>
-        </w:types>
-        <w:behaviors>
-          <w:behavior w:val="content"/>
-        </w:behaviors>
-        <w:guid w:val="{BD754044-E91E-4F11-8354-984DD3F4D2F5}"/>
-      </w:docPartPr>
-      <w:docPartBody>
-        <w:p>
-          <w:pPr>
-            <w:pStyle w:val="DD427899014B4AF9AA451ADE6466B5C0"/>
-          </w:pPr>
-          <w:r>
-            <w:rPr>
-              <w:color w:val="4472C4" w:themeColor="accent1"/>
-              <w:sz w:val="28"/>
-              <w:szCs w:val="28"/>
-            </w:rPr>
-            <w:t>[Document subtitle]</w:t>
-          </w:r>
-        </w:p>
-      </w:docPartBody>
-    </w:docPart>
   </w:docParts>
 </w:glossaryDocument>
 </file>
@@ -5075,6 +4722,8 @@
   </w:compat>
   <w:rsids>
     <w:rsidRoot w:val="003675FC"/>
+    <w:rsid w:val="001428AA"/>
+    <w:rsid w:val="002D3049"/>
     <w:rsid w:val="003675FC"/>
     <w:rsid w:val="0098382B"/>
   </w:rsids>
@@ -5535,18 +5184,6 @@
     <w:name w:val="DD427899014B4AF9AA451ADE6466B5C0"/>
     <w:rsid w:val="003675FC"/>
   </w:style>
-  <w:style w:type="paragraph" w:customStyle="1" w:styleId="DBA153A73B3241FCA55C8B65F031B5E9">
-    <w:name w:val="DBA153A73B3241FCA55C8B65F031B5E9"/>
-    <w:rsid w:val="003675FC"/>
-  </w:style>
-  <w:style w:type="paragraph" w:customStyle="1" w:styleId="6CB89F11F04241038C5F05A6816F247E">
-    <w:name w:val="6CB89F11F04241038C5F05A6816F247E"/>
-    <w:rsid w:val="003675FC"/>
-  </w:style>
-  <w:style w:type="paragraph" w:customStyle="1" w:styleId="F58ECF5488FA473AB28EA0BF87B63F3B">
-    <w:name w:val="F58ECF5488FA473AB28EA0BF87B63F3B"/>
-    <w:rsid w:val="003675FC"/>
-  </w:style>
 </w:styles>
 </file>
 

</xml_diff>